<commit_message>
Implementados test unitarios y correcciones sobre los mismos.
</commit_message>
<xml_diff>
--- a/Docs/Test Plans/US505813-Eliminar_punto_de_interes_TestPlan.docx
+++ b/Docs/Test Plans/US505813-Eliminar_punto_de_interes_TestPlan.docx
@@ -54,6 +54,7 @@
           <w:bCs/>
         </w:rPr>
       </w:pPr>
+      <w:proofErr w:type="spellStart"/>
       <w:r>
         <w:rPr>
           <w:b/>
@@ -61,17 +62,28 @@
         </w:rPr>
         <w:t>IPointsContract#View</w:t>
       </w:r>
-    </w:p>
-    <w:p>
-      <w:pPr>
-        <w:pStyle w:val="Prrafodelista"/>
+      <w:proofErr w:type="spellEnd"/>
+    </w:p>
+    <w:p>
+      <w:pPr>
+        <w:pStyle w:val="ListParagraph"/>
         <w:numPr>
           <w:ilvl w:val="0"/>
           <w:numId w:val="2"/>
         </w:numPr>
       </w:pPr>
-      <w:r>
-        <w:t xml:space="preserve">showDeleteMode() </w:t>
+      <w:proofErr w:type="spellStart"/>
+      <w:proofErr w:type="gramStart"/>
+      <w:r>
+        <w:t>showDeleteMode</w:t>
+      </w:r>
+      <w:proofErr w:type="spellEnd"/>
+      <w:r>
+        <w:t>(</w:t>
+      </w:r>
+      <w:proofErr w:type="gramEnd"/>
+      <w:r>
+        <w:t xml:space="preserve">) </w:t>
       </w:r>
       <w:r>
         <w:t xml:space="preserve">– </w:t>
@@ -82,29 +94,62 @@
     </w:p>
     <w:p>
       <w:pPr>
-        <w:pStyle w:val="Prrafodelista"/>
+        <w:pStyle w:val="ListParagraph"/>
         <w:numPr>
           <w:ilvl w:val="0"/>
           <w:numId w:val="2"/>
         </w:numPr>
       </w:pPr>
-      <w:r>
-        <w:t>showDeleteConfirmationPopup(selectedIP:</w:t>
-      </w:r>
-      <w:r>
-        <w:t xml:space="preserve"> int) – Muestra el cuadro de diálogo de confirmación del usuario, indicando si realmente desea eliminar el punto.</w:t>
-      </w:r>
-    </w:p>
-    <w:p>
-      <w:pPr>
-        <w:pStyle w:val="Prrafodelista"/>
+      <w:proofErr w:type="spellStart"/>
+      <w:proofErr w:type="gramStart"/>
+      <w:r>
+        <w:t>showDeleteConfirmationPopup</w:t>
+      </w:r>
+      <w:proofErr w:type="spellEnd"/>
+      <w:r>
+        <w:t>(</w:t>
+      </w:r>
+      <w:proofErr w:type="spellStart"/>
+      <w:proofErr w:type="gramEnd"/>
+      <w:r>
+        <w:t>selectedIP</w:t>
+      </w:r>
+      <w:proofErr w:type="spellEnd"/>
+      <w:r>
+        <w:t>:</w:t>
+      </w:r>
+      <w:r>
+        <w:t xml:space="preserve"> </w:t>
+      </w:r>
+      <w:proofErr w:type="spellStart"/>
+      <w:r>
+        <w:t>int</w:t>
+      </w:r>
+      <w:proofErr w:type="spellEnd"/>
+      <w:r>
+        <w:t>) – Muestra el cuadro de diálogo de confirmación del usuario, indicando si realmente desea eliminar el punto.</w:t>
+      </w:r>
+    </w:p>
+    <w:p>
+      <w:pPr>
+        <w:pStyle w:val="ListParagraph"/>
         <w:numPr>
           <w:ilvl w:val="0"/>
           <w:numId w:val="2"/>
         </w:numPr>
       </w:pPr>
-      <w:r>
-        <w:t xml:space="preserve">showNormalMode() </w:t>
+      <w:proofErr w:type="spellStart"/>
+      <w:proofErr w:type="gramStart"/>
+      <w:r>
+        <w:t>showNormalMode</w:t>
+      </w:r>
+      <w:proofErr w:type="spellEnd"/>
+      <w:r>
+        <w:t>(</w:t>
+      </w:r>
+      <w:proofErr w:type="gramEnd"/>
+      <w:r>
+        <w:t xml:space="preserve">) </w:t>
       </w:r>
       <w:r>
         <w:t>–</w:t>
@@ -123,6 +168,7 @@
           <w:bCs/>
         </w:rPr>
       </w:pPr>
+      <w:proofErr w:type="spellStart"/>
       <w:r>
         <w:rPr>
           <w:b/>
@@ -130,17 +176,39 @@
         </w:rPr>
         <w:t>IPointsContract#Presenter</w:t>
       </w:r>
-    </w:p>
-    <w:p>
-      <w:pPr>
-        <w:pStyle w:val="Prrafodelista"/>
+      <w:proofErr w:type="spellEnd"/>
+    </w:p>
+    <w:p>
+      <w:pPr>
+        <w:pStyle w:val="ListParagraph"/>
         <w:numPr>
           <w:ilvl w:val="0"/>
           <w:numId w:val="1"/>
         </w:numPr>
       </w:pPr>
-      <w:r>
-        <w:t>onConfirmDeletionClicked (idSelectedPoint: int) – borra el punto de</w:t>
+      <w:proofErr w:type="spellStart"/>
+      <w:r>
+        <w:t>onConfirmDeletionClicked</w:t>
+      </w:r>
+      <w:proofErr w:type="spellEnd"/>
+      <w:r>
+        <w:t xml:space="preserve"> (</w:t>
+      </w:r>
+      <w:proofErr w:type="spellStart"/>
+      <w:r>
+        <w:t>idSelectedPoint</w:t>
+      </w:r>
+      <w:proofErr w:type="spellEnd"/>
+      <w:r>
+        <w:t xml:space="preserve">: </w:t>
+      </w:r>
+      <w:proofErr w:type="spellStart"/>
+      <w:r>
+        <w:t>int</w:t>
+      </w:r>
+      <w:proofErr w:type="spellEnd"/>
+      <w:r>
+        <w:t>) – borra el punto de</w:t>
       </w:r>
       <w:r>
         <w:t xml:space="preserve"> interés pasado como parámetro y actualiza la lista para que el punto no aparezca.</w:t>
@@ -148,15 +216,17 @@
     </w:p>
     <w:p>
       <w:pPr>
-        <w:pStyle w:val="Prrafodelista"/>
+        <w:pStyle w:val="ListParagraph"/>
         <w:numPr>
           <w:ilvl w:val="0"/>
           <w:numId w:val="1"/>
         </w:numPr>
       </w:pPr>
+      <w:proofErr w:type="spellStart"/>
       <w:r>
         <w:t>onActivateDeleteModeClicked</w:t>
       </w:r>
+      <w:proofErr w:type="spellEnd"/>
       <w:r>
         <w:t xml:space="preserve"> </w:t>
       </w:r>
@@ -175,15 +245,17 @@
     </w:p>
     <w:p>
       <w:pPr>
-        <w:pStyle w:val="Prrafodelista"/>
+        <w:pStyle w:val="ListParagraph"/>
         <w:numPr>
           <w:ilvl w:val="0"/>
           <w:numId w:val="1"/>
         </w:numPr>
       </w:pPr>
+      <w:proofErr w:type="spellStart"/>
       <w:r>
         <w:t>onCancelDeleteModeClicked</w:t>
       </w:r>
+      <w:proofErr w:type="spellEnd"/>
       <w:r>
         <w:t xml:space="preserve"> </w:t>
       </w:r>
@@ -196,7 +268,7 @@
     </w:p>
     <w:p>
       <w:pPr>
-        <w:pStyle w:val="Prrafodelista"/>
+        <w:pStyle w:val="ListParagraph"/>
         <w:numPr>
           <w:ilvl w:val="0"/>
           <w:numId w:val="1"/>
@@ -206,11 +278,31 @@
           <w:bCs/>
         </w:rPr>
       </w:pPr>
+      <w:proofErr w:type="spellStart"/>
+      <w:proofErr w:type="gramStart"/>
       <w:r>
         <w:t>onTrashIconClicked</w:t>
       </w:r>
-      <w:r>
-        <w:t>(selectedIP : int) – Muestra un cuadro de confirmación del usuario.</w:t>
+      <w:proofErr w:type="spellEnd"/>
+      <w:r>
+        <w:t>(</w:t>
+      </w:r>
+      <w:proofErr w:type="spellStart"/>
+      <w:proofErr w:type="gramEnd"/>
+      <w:r>
+        <w:t>selectedIP</w:t>
+      </w:r>
+      <w:proofErr w:type="spellEnd"/>
+      <w:r>
+        <w:t xml:space="preserve"> : </w:t>
+      </w:r>
+      <w:proofErr w:type="spellStart"/>
+      <w:r>
+        <w:t>int</w:t>
+      </w:r>
+      <w:proofErr w:type="spellEnd"/>
+      <w:r>
+        <w:t>) – Muestra un cuadro de confirmación del usuario.</w:t>
       </w:r>
     </w:p>
     <w:p>
@@ -235,7 +327,15 @@
         <w:t xml:space="preserve">Las pruebas de aceptación están definidas en la tarjeta correspondiente a la historia de </w:t>
       </w:r>
       <w:r>
-        <w:t>usuario 505813 en ScrumDesk.</w:t>
+        <w:t xml:space="preserve">usuario 505813 en </w:t>
+      </w:r>
+      <w:proofErr w:type="spellStart"/>
+      <w:r>
+        <w:t>ScrumDesk</w:t>
+      </w:r>
+      <w:proofErr w:type="spellEnd"/>
+      <w:r>
+        <w:t>.</w:t>
       </w:r>
     </w:p>
     <w:p>
@@ -260,7 +360,15 @@
         <w:t>En este caso se aplica la técnica basada en los criterios de ac</w:t>
       </w:r>
       <w:r>
-        <w:t>eptación para la definición de las pruebas a realizar. Los casos de prueba definidos serán los mismos que los de las pruebas de aceptación (renombrados como UIT.X) pero automatizados a través de Junit y Expresso.</w:t>
+        <w:t xml:space="preserve">eptación para la definición de las pruebas a realizar. Los casos de prueba definidos serán los mismos que los de las pruebas de aceptación (renombrados como UIT.X) pero automatizados a través de Junit y </w:t>
+      </w:r>
+      <w:proofErr w:type="spellStart"/>
+      <w:r>
+        <w:t>Expresso</w:t>
+      </w:r>
+      <w:proofErr w:type="spellEnd"/>
+      <w:r>
+        <w:t>.</w:t>
       </w:r>
     </w:p>
     <w:p>
@@ -270,7 +378,7 @@
     </w:p>
     <w:tbl>
       <w:tblPr>
-        <w:tblStyle w:val="Tablaconcuadrcula"/>
+        <w:tblStyle w:val="TableGrid"/>
         <w:tblW w:w="0" w:type="auto"/>
         <w:tblLook w:val="04A0" w:firstRow="1" w:lastRow="0" w:firstColumn="1" w:lastColumn="0" w:noHBand="0" w:noVBand="1"/>
       </w:tblPr>
@@ -364,7 +472,20 @@
           </w:tcPr>
           <w:p>
             <w:r>
-              <w:t xml:space="preserve">{Nombre:”Zona </w:t>
+              <w:t>{</w:t>
+            </w:r>
+            <w:proofErr w:type="spellStart"/>
+            <w:r>
+              <w:t>Nombre</w:t>
+            </w:r>
+            <w:proofErr w:type="gramStart"/>
+            <w:r>
+              <w:t>:”Zona</w:t>
+            </w:r>
+            <w:proofErr w:type="spellEnd"/>
+            <w:proofErr w:type="gramEnd"/>
+            <w:r>
+              <w:t xml:space="preserve"> </w:t>
             </w:r>
             <w:r>
               <w:t>Central</w:t>
@@ -374,12 +495,16 @@
             </w:r>
           </w:p>
           <w:p>
+            <w:proofErr w:type="spellStart"/>
+            <w:proofErr w:type="gramStart"/>
             <w:r>
               <w:t>Color:</w:t>
             </w:r>
             <w:r>
               <w:t>Rosa</w:t>
             </w:r>
+            <w:proofErr w:type="spellEnd"/>
+            <w:proofErr w:type="gramEnd"/>
             <w:r>
               <w:t>, Latitud:</w:t>
             </w:r>
@@ -456,12 +581,32 @@
           </w:tcPr>
           <w:p>
             <w:r>
-              <w:t>{Nombre:”Zona norte”,</w:t>
-            </w:r>
-          </w:p>
-          <w:p>
-            <w:r>
-              <w:t>Color:Gris, Latitud:40.0637, Longitud: -82.3467, Radio:20}</w:t>
+              <w:t>{</w:t>
+            </w:r>
+            <w:proofErr w:type="spellStart"/>
+            <w:r>
+              <w:t>Nombre</w:t>
+            </w:r>
+            <w:proofErr w:type="gramStart"/>
+            <w:r>
+              <w:t>:”Zona</w:t>
+            </w:r>
+            <w:proofErr w:type="spellEnd"/>
+            <w:proofErr w:type="gramEnd"/>
+            <w:r>
+              <w:t xml:space="preserve"> norte”,</w:t>
+            </w:r>
+          </w:p>
+          <w:p>
+            <w:proofErr w:type="spellStart"/>
+            <w:proofErr w:type="gramStart"/>
+            <w:r>
+              <w:t>Color:Gris</w:t>
+            </w:r>
+            <w:proofErr w:type="spellEnd"/>
+            <w:proofErr w:type="gramEnd"/>
+            <w:r>
+              <w:t>, Latitud:40.0637, Longitud: -82.3467, Radio:20}</w:t>
             </w:r>
             <w:r>
               <w:t>, C</w:t>
@@ -508,12 +653,32 @@
           </w:tcPr>
           <w:p>
             <w:r>
-              <w:t>{Nombre:”Zona norte”,</w:t>
-            </w:r>
-          </w:p>
-          <w:p>
-            <w:r>
-              <w:t>Color:Gris, Latitud:40.0637, Longitud: -82.3467, Radio:20},</w:t>
+              <w:t>{</w:t>
+            </w:r>
+            <w:proofErr w:type="spellStart"/>
+            <w:r>
+              <w:t>Nombre</w:t>
+            </w:r>
+            <w:proofErr w:type="gramStart"/>
+            <w:r>
+              <w:t>:”Zona</w:t>
+            </w:r>
+            <w:proofErr w:type="spellEnd"/>
+            <w:proofErr w:type="gramEnd"/>
+            <w:r>
+              <w:t xml:space="preserve"> norte”,</w:t>
+            </w:r>
+          </w:p>
+          <w:p>
+            <w:proofErr w:type="spellStart"/>
+            <w:proofErr w:type="gramStart"/>
+            <w:r>
+              <w:t>Color:Gris</w:t>
+            </w:r>
+            <w:proofErr w:type="spellEnd"/>
+            <w:proofErr w:type="gramEnd"/>
+            <w:r>
+              <w:t>, Latitud:40.0637, Longitud: -82.3467, Radio:20},</w:t>
             </w:r>
           </w:p>
           <w:p>
@@ -599,12 +764,32 @@
           </w:tcPr>
           <w:p>
             <w:r>
-              <w:t>{Nombre:”Zona norte”,</w:t>
-            </w:r>
-          </w:p>
-          <w:p>
-            <w:r>
-              <w:t>Color:Gris, Latitud:40.0637, Longitud: -82.3467, Radio:20}</w:t>
+              <w:t>{</w:t>
+            </w:r>
+            <w:proofErr w:type="spellStart"/>
+            <w:r>
+              <w:t>Nombre</w:t>
+            </w:r>
+            <w:proofErr w:type="gramStart"/>
+            <w:r>
+              <w:t>:”Zona</w:t>
+            </w:r>
+            <w:proofErr w:type="spellEnd"/>
+            <w:proofErr w:type="gramEnd"/>
+            <w:r>
+              <w:t xml:space="preserve"> norte”,</w:t>
+            </w:r>
+          </w:p>
+          <w:p>
+            <w:proofErr w:type="spellStart"/>
+            <w:proofErr w:type="gramStart"/>
+            <w:r>
+              <w:t>Color:Gris</w:t>
+            </w:r>
+            <w:proofErr w:type="spellEnd"/>
+            <w:proofErr w:type="gramEnd"/>
+            <w:r>
+              <w:t>, Latitud:40.0637, Longitud: -82.3467, Radio:20}</w:t>
             </w:r>
             <w:r>
               <w:t>, C</w:t>
@@ -629,7 +814,15 @@
               <w:t>E</w:t>
             </w:r>
             <w:r>
-              <w:t>l toast indique error en la base de da</w:t>
+              <w:t xml:space="preserve">l </w:t>
+            </w:r>
+            <w:proofErr w:type="spellStart"/>
+            <w:r>
+              <w:t>toast</w:t>
+            </w:r>
+            <w:proofErr w:type="spellEnd"/>
+            <w:r>
+              <w:t xml:space="preserve"> indique error en la base de da</w:t>
             </w:r>
             <w:r>
               <w:t>t</w:t>
@@ -684,17 +877,43 @@
         <w:t xml:space="preserve"> </w:t>
       </w:r>
       <w:r>
-        <w:t>a realizar pruebas unitarias del PointsPresenter donde se va a mockear la vista del Po</w:t>
+        <w:t xml:space="preserve">a realizar pruebas unitarias del </w:t>
+      </w:r>
+      <w:proofErr w:type="spellStart"/>
+      <w:r>
+        <w:t>PointsPresenter</w:t>
+      </w:r>
+      <w:proofErr w:type="spellEnd"/>
+      <w:r>
+        <w:t xml:space="preserve"> donde se va a </w:t>
+      </w:r>
+      <w:proofErr w:type="spellStart"/>
+      <w:r>
+        <w:t>mockear</w:t>
+      </w:r>
+      <w:proofErr w:type="spellEnd"/>
+      <w:r>
+        <w:t xml:space="preserve"> la vista del </w:t>
+      </w:r>
+      <w:proofErr w:type="spellStart"/>
+      <w:r>
+        <w:t>Po</w:t>
       </w:r>
       <w:r>
         <w:t>intsView</w:t>
       </w:r>
+      <w:proofErr w:type="spellEnd"/>
       <w:r>
         <w:t xml:space="preserve"> y</w:t>
       </w:r>
       <w:r>
-        <w:t xml:space="preserve"> InterestPointsDAO</w:t>
-      </w:r>
+        <w:t xml:space="preserve"> </w:t>
+      </w:r>
+      <w:proofErr w:type="spellStart"/>
+      <w:r>
+        <w:t>InterestPointsDAO</w:t>
+      </w:r>
+      <w:proofErr w:type="spellEnd"/>
       <w:r>
         <w:t>.</w:t>
       </w:r>
@@ -712,44 +931,314 @@
           <w:b/>
           <w:bCs/>
         </w:rPr>
-        <w:t>Pruebas unitarias del Presenter(IPointsContract):</w:t>
-      </w:r>
-    </w:p>
-    <w:p>
-      <w:r>
+        <w:t xml:space="preserve">Pruebas unitarias del </w:t>
+      </w:r>
+      <w:proofErr w:type="spellStart"/>
+      <w:proofErr w:type="gramStart"/>
+      <w:r>
+        <w:rPr>
+          <w:b/>
+          <w:bCs/>
+        </w:rPr>
+        <w:t>Presenter</w:t>
+      </w:r>
+      <w:proofErr w:type="spellEnd"/>
+      <w:r>
+        <w:rPr>
+          <w:b/>
+          <w:bCs/>
+        </w:rPr>
+        <w:t>(</w:t>
+      </w:r>
+      <w:proofErr w:type="spellStart"/>
+      <w:proofErr w:type="gramEnd"/>
+      <w:r>
+        <w:rPr>
+          <w:b/>
+          <w:bCs/>
+        </w:rPr>
+        <w:t>IPointsContract</w:t>
+      </w:r>
+      <w:proofErr w:type="spellEnd"/>
+      <w:r>
+        <w:rPr>
+          <w:b/>
+          <w:bCs/>
+        </w:rPr>
+        <w:t>):</w:t>
+      </w:r>
+    </w:p>
+    <w:p>
+      <w:pPr>
+        <w:rPr>
+          <w:lang w:val="en-US"/>
+        </w:rPr>
+      </w:pPr>
+      <w:proofErr w:type="spellStart"/>
+      <w:r>
+        <w:rPr>
+          <w:lang w:val="en-US"/>
+        </w:rPr>
         <w:t>Método</w:t>
       </w:r>
-      <w:r>
+      <w:proofErr w:type="spellEnd"/>
+      <w:r>
+        <w:rPr>
+          <w:lang w:val="en-US"/>
+        </w:rPr>
         <w:t xml:space="preserve"> </w:t>
       </w:r>
       <w:proofErr w:type="spellStart"/>
       <w:proofErr w:type="gramStart"/>
       <w:r>
+        <w:rPr>
+          <w:lang w:val="en-US"/>
+        </w:rPr>
         <w:t>on</w:t>
       </w:r>
       <w:r>
+        <w:rPr>
+          <w:lang w:val="en-US"/>
+        </w:rPr>
         <w:t>ConfirmDeletionClicked</w:t>
       </w:r>
       <w:proofErr w:type="spellEnd"/>
       <w:r>
+        <w:rPr>
+          <w:lang w:val="en-US"/>
+        </w:rPr>
         <w:t>(</w:t>
       </w:r>
       <w:proofErr w:type="spellStart"/>
       <w:proofErr w:type="gramEnd"/>
       <w:r>
+        <w:rPr>
+          <w:lang w:val="en-US"/>
+        </w:rPr>
         <w:t>idSelectedPoint</w:t>
       </w:r>
       <w:proofErr w:type="spellEnd"/>
       <w:r>
+        <w:rPr>
+          <w:lang w:val="en-US"/>
+        </w:rPr>
         <w:t xml:space="preserve">: </w:t>
       </w:r>
-      <w:proofErr w:type="spellStart"/>
-      <w:r>
+      <w:r>
+        <w:rPr>
+          <w:lang w:val="en-US"/>
+        </w:rPr>
         <w:t>int</w:t>
       </w:r>
-      <w:proofErr w:type="spellEnd"/>
-      <w:r>
-        <w:t xml:space="preserve">) : </w:t>
+      <w:r>
+        <w:rPr>
+          <w:lang w:val="en-US"/>
+        </w:rPr>
+        <w:t>) : void</w:t>
+      </w:r>
+    </w:p>
+    <w:p>
+      <w:pPr>
+        <w:rPr>
+          <w:lang w:val="en-US"/>
+        </w:rPr>
+      </w:pPr>
+      <w:proofErr w:type="spellStart"/>
+      <w:r>
+        <w:rPr>
+          <w:lang w:val="en-US"/>
+        </w:rPr>
+        <w:t>Método</w:t>
+      </w:r>
+      <w:proofErr w:type="spellEnd"/>
+      <w:r>
+        <w:rPr>
+          <w:lang w:val="en-US"/>
+        </w:rPr>
+        <w:t xml:space="preserve"> </w:t>
+      </w:r>
+      <w:proofErr w:type="spellStart"/>
+      <w:proofErr w:type="gramStart"/>
+      <w:r>
+        <w:rPr>
+          <w:lang w:val="en-US"/>
+        </w:rPr>
+        <w:t>onActivateDeleteModeClicked</w:t>
+      </w:r>
+      <w:proofErr w:type="spellEnd"/>
+      <w:r>
+        <w:rPr>
+          <w:lang w:val="en-US"/>
+        </w:rPr>
+        <w:t>(</w:t>
+      </w:r>
+      <w:proofErr w:type="gramEnd"/>
+      <w:r>
+        <w:rPr>
+          <w:lang w:val="en-US"/>
+        </w:rPr>
+        <w:t>): void</w:t>
+      </w:r>
+    </w:p>
+    <w:p>
+      <w:pPr>
+        <w:rPr>
+          <w:lang w:val="en-US"/>
+        </w:rPr>
+      </w:pPr>
+      <w:proofErr w:type="spellStart"/>
+      <w:r>
+        <w:rPr>
+          <w:lang w:val="en-US"/>
+        </w:rPr>
+        <w:t>Método</w:t>
+      </w:r>
+      <w:proofErr w:type="spellEnd"/>
+      <w:r>
+        <w:rPr>
+          <w:lang w:val="en-US"/>
+        </w:rPr>
+        <w:t xml:space="preserve"> </w:t>
+      </w:r>
+      <w:proofErr w:type="spellStart"/>
+      <w:proofErr w:type="gramStart"/>
+      <w:r>
+        <w:rPr>
+          <w:lang w:val="en-US"/>
+        </w:rPr>
+        <w:t>onCancelDeleteModeClicked</w:t>
+      </w:r>
+      <w:proofErr w:type="spellEnd"/>
+      <w:r>
+        <w:rPr>
+          <w:lang w:val="en-US"/>
+        </w:rPr>
+        <w:t>(</w:t>
+      </w:r>
+      <w:proofErr w:type="gramEnd"/>
+      <w:r>
+        <w:rPr>
+          <w:lang w:val="en-US"/>
+        </w:rPr>
+        <w:t>): void</w:t>
+      </w:r>
+    </w:p>
+    <w:p>
+      <w:pPr>
+        <w:rPr>
+          <w:lang w:val="en-US"/>
+        </w:rPr>
+      </w:pPr>
+      <w:proofErr w:type="spellStart"/>
+      <w:r>
+        <w:rPr>
+          <w:lang w:val="en-US"/>
+        </w:rPr>
+        <w:t>Método</w:t>
+      </w:r>
+      <w:proofErr w:type="spellEnd"/>
+      <w:r>
+        <w:rPr>
+          <w:lang w:val="en-US"/>
+        </w:rPr>
+        <w:t xml:space="preserve"> </w:t>
+      </w:r>
+      <w:proofErr w:type="spellStart"/>
+      <w:proofErr w:type="gramStart"/>
+      <w:r>
+        <w:rPr>
+          <w:lang w:val="en-US"/>
+        </w:rPr>
+        <w:t>onTrashIconClicked</w:t>
+      </w:r>
+      <w:proofErr w:type="spellEnd"/>
+      <w:r>
+        <w:rPr>
+          <w:lang w:val="en-US"/>
+        </w:rPr>
+        <w:t>(</w:t>
+      </w:r>
+      <w:proofErr w:type="spellStart"/>
+      <w:proofErr w:type="gramEnd"/>
+      <w:r>
+        <w:rPr>
+          <w:lang w:val="en-US"/>
+        </w:rPr>
+        <w:t>selectedIP</w:t>
+      </w:r>
+      <w:proofErr w:type="spellEnd"/>
+      <w:r>
+        <w:rPr>
+          <w:lang w:val="en-US"/>
+        </w:rPr>
+        <w:t xml:space="preserve"> : int</w:t>
+      </w:r>
+      <w:r>
+        <w:rPr>
+          <w:lang w:val="en-US"/>
+        </w:rPr>
+        <w:t>)</w:t>
+      </w:r>
+      <w:r>
+        <w:rPr>
+          <w:lang w:val="en-US"/>
+        </w:rPr>
+        <w:t xml:space="preserve"> </w:t>
+      </w:r>
+      <w:r>
+        <w:rPr>
+          <w:lang w:val="en-US"/>
+        </w:rPr>
+        <w:t>:</w:t>
+      </w:r>
+      <w:r>
+        <w:rPr>
+          <w:lang w:val="en-US"/>
+        </w:rPr>
+        <w:t xml:space="preserve"> void</w:t>
+      </w:r>
+    </w:p>
+    <w:p>
+      <w:pPr>
+        <w:ind w:left="708" w:hanging="708"/>
+      </w:pPr>
+      <w:r>
+        <w:t>Implementación del método</w:t>
+      </w:r>
+      <w:r>
+        <w:tab/>
+      </w:r>
+      <w:proofErr w:type="spellStart"/>
+      <w:r>
+        <w:t>onConfirmDeletionClicked</w:t>
+      </w:r>
+      <w:proofErr w:type="spellEnd"/>
+      <w:r>
+        <w:t xml:space="preserve"> </w:t>
+      </w:r>
+      <w:r>
+        <w:t>(</w:t>
+      </w:r>
+      <w:proofErr w:type="spellStart"/>
+      <w:r>
+        <w:t>idSelectedPoint</w:t>
+      </w:r>
+      <w:proofErr w:type="spellEnd"/>
+      <w:r>
+        <w:t xml:space="preserve">: </w:t>
+      </w:r>
+      <w:proofErr w:type="spellStart"/>
+      <w:r>
+        <w:t>int</w:t>
+      </w:r>
+      <w:proofErr w:type="spellEnd"/>
+      <w:proofErr w:type="gramStart"/>
+      <w:r>
+        <w:t>) :</w:t>
+      </w:r>
+      <w:proofErr w:type="gramEnd"/>
+      <w:r>
+        <w:t xml:space="preserve"> </w:t>
       </w:r>
       <w:proofErr w:type="spellStart"/>
       <w:r>
@@ -758,88 +1247,13 @@
       <w:proofErr w:type="spellEnd"/>
     </w:p>
     <w:p>
-      <w:r>
-        <w:t xml:space="preserve">Método </w:t>
-      </w:r>
-      <w:proofErr w:type="spellStart"/>
-      <w:proofErr w:type="gramStart"/>
-      <w:r>
-        <w:t>onActivateDeleteModeClicked</w:t>
-      </w:r>
-      <w:proofErr w:type="spellEnd"/>
-      <w:r>
-        <w:t>(</w:t>
-      </w:r>
-      <w:proofErr w:type="gramEnd"/>
-      <w:r>
-        <w:t>)</w:t>
-      </w:r>
-      <w:r>
-        <w:t xml:space="preserve">: </w:t>
-      </w:r>
-      <w:proofErr w:type="spellStart"/>
-      <w:r>
-        <w:t>void</w:t>
-      </w:r>
-      <w:proofErr w:type="spellEnd"/>
-    </w:p>
-    <w:p>
-      <w:r>
-        <w:t>Mé</w:t>
-      </w:r>
-      <w:r>
-        <w:t>todo onCancelDeleteModeClicked(): void</w:t>
-      </w:r>
-    </w:p>
-    <w:p>
-      <w:r>
-        <w:t>Método onTrashIconClicked(</w:t>
-      </w:r>
-      <w:r>
-        <w:t>selectedIP : int</w:t>
-      </w:r>
-      <w:r>
-        <w:t>)</w:t>
-      </w:r>
-      <w:r>
-        <w:t xml:space="preserve"> </w:t>
-      </w:r>
-      <w:r>
-        <w:t>:</w:t>
-      </w:r>
-      <w:r>
-        <w:t xml:space="preserve"> void</w:t>
-      </w:r>
-    </w:p>
-    <w:p>
       <w:pPr>
         <w:ind w:left="708" w:hanging="708"/>
       </w:pPr>
-      <w:r>
-        <w:t>Implementación del método</w:t>
-      </w:r>
-      <w:r>
-        <w:tab/>
-      </w:r>
-      <w:r>
-        <w:t>onConfirmDeletionClicked</w:t>
-      </w:r>
-      <w:r>
-        <w:t xml:space="preserve"> </w:t>
-      </w:r>
-      <w:r>
-        <w:t>(</w:t>
-      </w:r>
-      <w:r>
-        <w:t>idSelectedPoint: int</w:t>
-      </w:r>
-      <w:r>
-        <w:t>) : void</w:t>
-      </w:r>
     </w:p>
     <w:tbl>
       <w:tblPr>
-        <w:tblStyle w:val="Tablaconcuadrcula"/>
+        <w:tblStyle w:val="TableGrid"/>
         <w:tblW w:w="0" w:type="auto"/>
         <w:tblLook w:val="04A0" w:firstRow="1" w:lastRow="0" w:firstColumn="1" w:lastColumn="0" w:noHBand="0" w:noVBand="1"/>
       </w:tblPr>
@@ -941,8 +1355,13 @@
             <w:tcW w:w="2831" w:type="dxa"/>
           </w:tcPr>
           <w:p>
-            <w:r>
-              <w:t>idSelectedPoint =</w:t>
+            <w:proofErr w:type="spellStart"/>
+            <w:r>
+              <w:t>idSelectedPoint</w:t>
+            </w:r>
+            <w:proofErr w:type="spellEnd"/>
+            <w:r>
+              <w:t xml:space="preserve"> =</w:t>
             </w:r>
             <w:r>
               <w:t xml:space="preserve"> </w:t>
@@ -951,7 +1370,7 @@
               <w:t>{</w:t>
             </w:r>
             <w:r>
-              <w:t>0</w:t>
+              <w:t>1</w:t>
             </w:r>
             <w:r>
               <w:t>}</w:t>
@@ -959,8 +1378,13 @@
           </w:p>
           <w:p>
             <w:r>
-              <w:t>DAO con: puntos_interes</w:t>
-            </w:r>
+              <w:t xml:space="preserve">DAO con: </w:t>
+            </w:r>
+            <w:proofErr w:type="spellStart"/>
+            <w:r>
+              <w:t>puntos_interes</w:t>
+            </w:r>
+            <w:proofErr w:type="spellEnd"/>
           </w:p>
           <w:p>
             <w:r>
@@ -977,7 +1401,23 @@
               <w:t>Se</w:t>
             </w:r>
             <w:r>
-              <w:t xml:space="preserve"> comprueba con verify del mock de la DAO que elimina el punto.</w:t>
+              <w:t xml:space="preserve"> comprueba con </w:t>
+            </w:r>
+            <w:proofErr w:type="spellStart"/>
+            <w:r>
+              <w:t>verify</w:t>
+            </w:r>
+            <w:proofErr w:type="spellEnd"/>
+            <w:r>
+              <w:t xml:space="preserve"> del </w:t>
+            </w:r>
+            <w:proofErr w:type="spellStart"/>
+            <w:r>
+              <w:t>mock</w:t>
+            </w:r>
+            <w:proofErr w:type="spellEnd"/>
+            <w:r>
+              <w:t xml:space="preserve"> de la DAO que elimina el punto.</w:t>
             </w:r>
           </w:p>
           <w:p>
@@ -985,7 +1425,15 @@
               <w:t xml:space="preserve">Se deberá de comprobar que </w:t>
             </w:r>
             <w:r>
-              <w:t>la vista llama a showPoints.</w:t>
+              <w:t xml:space="preserve">la vista llama a </w:t>
+            </w:r>
+            <w:proofErr w:type="spellStart"/>
+            <w:r>
+              <w:t>showPoints</w:t>
+            </w:r>
+            <w:proofErr w:type="spellEnd"/>
+            <w:r>
+              <w:t>.</w:t>
             </w:r>
           </w:p>
         </w:tc>
@@ -1012,8 +1460,13 @@
             <w:tcW w:w="2831" w:type="dxa"/>
           </w:tcPr>
           <w:p>
-            <w:r>
-              <w:t xml:space="preserve">idSelectedPoint </w:t>
+            <w:proofErr w:type="spellStart"/>
+            <w:r>
+              <w:t>idSelectedPoint</w:t>
+            </w:r>
+            <w:proofErr w:type="spellEnd"/>
+            <w:r>
+              <w:t xml:space="preserve"> </w:t>
             </w:r>
             <w:r>
               <w:t>= {</w:t>
@@ -1027,8 +1480,13 @@
           </w:p>
           <w:p>
             <w:r>
-              <w:t>DAO con: puntos_interes</w:t>
-            </w:r>
+              <w:t xml:space="preserve">DAO con: </w:t>
+            </w:r>
+            <w:proofErr w:type="spellStart"/>
+            <w:r>
+              <w:t>puntos_interes</w:t>
+            </w:r>
+            <w:proofErr w:type="spellEnd"/>
           </w:p>
           <w:p/>
           <w:p>
@@ -1043,13 +1501,126 @@
           </w:tcPr>
           <w:p>
             <w:r>
-              <w:t xml:space="preserve">Se comprueba con verify del mock de la DAO que </w:t>
-            </w:r>
-            <w:r>
-              <w:t>no se llama a deleteInterestPoint</w:t>
-            </w:r>
-            <w:r>
-              <w:t>elimina el punto.</w:t>
+              <w:t xml:space="preserve">Se comprueba con </w:t>
+            </w:r>
+            <w:proofErr w:type="spellStart"/>
+            <w:r>
+              <w:t>verify</w:t>
+            </w:r>
+            <w:proofErr w:type="spellEnd"/>
+            <w:r>
+              <w:t xml:space="preserve"> del </w:t>
+            </w:r>
+            <w:proofErr w:type="spellStart"/>
+            <w:r>
+              <w:t>mock</w:t>
+            </w:r>
+            <w:proofErr w:type="spellEnd"/>
+            <w:r>
+              <w:t xml:space="preserve"> de la DAO que </w:t>
+            </w:r>
+            <w:r>
+              <w:t xml:space="preserve">no se llama a </w:t>
+            </w:r>
+            <w:proofErr w:type="spellStart"/>
+            <w:r>
+              <w:t>deleteInterestPoint</w:t>
+            </w:r>
+            <w:r>
+              <w:t>elimina</w:t>
+            </w:r>
+            <w:proofErr w:type="spellEnd"/>
+            <w:r>
+              <w:t xml:space="preserve"> el punto.</w:t>
+            </w:r>
+          </w:p>
+        </w:tc>
+      </w:tr>
+      <w:tr>
+        <w:tc>
+          <w:tcPr>
+            <w:tcW w:w="2831" w:type="dxa"/>
+          </w:tcPr>
+          <w:p>
+            <w:pPr>
+              <w:jc w:val="center"/>
+            </w:pPr>
+            <w:r>
+              <w:lastRenderedPageBreak/>
+              <w:t>UD1.c</w:t>
+            </w:r>
+          </w:p>
+        </w:tc>
+        <w:tc>
+          <w:tcPr>
+            <w:tcW w:w="2831" w:type="dxa"/>
+          </w:tcPr>
+          <w:p>
+            <w:proofErr w:type="spellStart"/>
+            <w:r>
+              <w:t>idSelectedPoint</w:t>
+            </w:r>
+            <w:proofErr w:type="spellEnd"/>
+            <w:r>
+              <w:t xml:space="preserve"> = {2}</w:t>
+            </w:r>
+          </w:p>
+          <w:p>
+            <w:r>
+              <w:t xml:space="preserve">DAO con: </w:t>
+            </w:r>
+            <w:proofErr w:type="spellStart"/>
+            <w:r>
+              <w:t>puntos_interes</w:t>
+            </w:r>
+            <w:proofErr w:type="spellEnd"/>
+          </w:p>
+          <w:p/>
+        </w:tc>
+        <w:tc>
+          <w:tcPr>
+            <w:tcW w:w="2832" w:type="dxa"/>
+          </w:tcPr>
+          <w:p>
+            <w:r>
+              <w:t xml:space="preserve">Se comprueba </w:t>
+            </w:r>
+            <w:proofErr w:type="spellStart"/>
+            <w:r>
+              <w:t>verifiy</w:t>
+            </w:r>
+            <w:proofErr w:type="spellEnd"/>
+            <w:r>
+              <w:t xml:space="preserve"> que llama al </w:t>
+            </w:r>
+            <w:proofErr w:type="spellStart"/>
+            <w:r>
+              <w:t>delete</w:t>
+            </w:r>
+            <w:proofErr w:type="spellEnd"/>
+            <w:r>
+              <w:t xml:space="preserve"> y este devuelve una </w:t>
+            </w:r>
+            <w:proofErr w:type="spellStart"/>
+            <w:r>
+              <w:t>sqlLiteException</w:t>
+            </w:r>
+            <w:proofErr w:type="spellEnd"/>
+          </w:p>
+          <w:p/>
+          <w:p>
+            <w:r>
+              <w:t xml:space="preserve">Se debe comprobar que se llama al </w:t>
+            </w:r>
+            <w:proofErr w:type="spellStart"/>
+            <w:proofErr w:type="gramStart"/>
+            <w:r>
+              <w:t>view.showDeleteError</w:t>
+            </w:r>
+            <w:proofErr w:type="spellEnd"/>
+            <w:proofErr w:type="gramEnd"/>
+            <w:r>
+              <w:t>()</w:t>
             </w:r>
           </w:p>
         </w:tc>
@@ -1058,25 +1629,42 @@
     <w:p/>
     <w:p>
       <w:r>
-        <w:lastRenderedPageBreak/>
         <w:t>C</w:t>
       </w:r>
       <w:r>
         <w:t xml:space="preserve">omo todos los métodos son muy sencillos se va a implementar el método </w:t>
       </w:r>
-      <w:r>
-        <w:rPr>
-          <w:b/>
-          <w:bCs/>
-        </w:rPr>
-        <w:t xml:space="preserve">load(): </w:t>
-      </w:r>
-      <w:r>
-        <w:rPr>
-          <w:b/>
-          <w:bCs/>
-        </w:rPr>
-        <w:t xml:space="preserve">void </w:t>
+      <w:proofErr w:type="gramStart"/>
+      <w:r>
+        <w:rPr>
+          <w:b/>
+          <w:bCs/>
+        </w:rPr>
+        <w:t>load(</w:t>
+      </w:r>
+      <w:proofErr w:type="gramEnd"/>
+      <w:r>
+        <w:rPr>
+          <w:b/>
+          <w:bCs/>
+        </w:rPr>
+        <w:t xml:space="preserve">): </w:t>
+      </w:r>
+      <w:proofErr w:type="spellStart"/>
+      <w:r>
+        <w:rPr>
+          <w:b/>
+          <w:bCs/>
+        </w:rPr>
+        <w:t>void</w:t>
+      </w:r>
+      <w:proofErr w:type="spellEnd"/>
+      <w:r>
+        <w:rPr>
+          <w:b/>
+          <w:bCs/>
+        </w:rPr>
+        <w:t xml:space="preserve"> </w:t>
       </w:r>
       <w:r>
         <w:t xml:space="preserve"> de la historia de usuario </w:t>
@@ -1103,12 +1691,24 @@
       </w:r>
       <w:r>
         <w:tab/>
-        <w:t>load() : void</w:t>
-      </w:r>
+      </w:r>
+      <w:proofErr w:type="gramStart"/>
+      <w:r>
+        <w:t>load(</w:t>
+      </w:r>
+      <w:proofErr w:type="gramEnd"/>
+      <w:r>
+        <w:t xml:space="preserve">) : </w:t>
+      </w:r>
+      <w:proofErr w:type="spellStart"/>
+      <w:r>
+        <w:t>void</w:t>
+      </w:r>
+      <w:proofErr w:type="spellEnd"/>
     </w:p>
     <w:tbl>
       <w:tblPr>
-        <w:tblStyle w:val="Tablaconcuadrcula"/>
+        <w:tblStyle w:val="TableGrid"/>
         <w:tblW w:w="0" w:type="auto"/>
         <w:tblInd w:w="708" w:type="dxa"/>
         <w:tblLook w:val="04A0" w:firstRow="1" w:lastRow="0" w:firstColumn="1" w:lastColumn="0" w:noHBand="0" w:noVBand="1"/>
@@ -1207,7 +1807,23 @@
           </w:tcPr>
           <w:p>
             <w:r>
-              <w:t>Se comprobará que los puntos de la DAO son ordenados y se llama a showPoints(listaDePuntos)</w:t>
+              <w:t xml:space="preserve">Se comprobará que los puntos de la DAO son ordenados y se llama a </w:t>
+            </w:r>
+            <w:proofErr w:type="spellStart"/>
+            <w:r>
+              <w:t>showPoints</w:t>
+            </w:r>
+            <w:proofErr w:type="spellEnd"/>
+            <w:r>
+              <w:t>(</w:t>
+            </w:r>
+            <w:proofErr w:type="spellStart"/>
+            <w:r>
+              <w:t>listaDePuntos</w:t>
+            </w:r>
+            <w:proofErr w:type="spellEnd"/>
+            <w:r>
+              <w:t>)</w:t>
             </w:r>
           </w:p>
         </w:tc>
@@ -1239,11 +1855,24 @@
           </w:tcPr>
           <w:p>
             <w:r>
-              <w:t>Se comprobará que los puntos de la DAO son ordenados y se llama a showPoints(list</w:t>
+              <w:t xml:space="preserve">Se comprobará que los puntos de la DAO son ordenados y se llama a </w:t>
+            </w:r>
+            <w:proofErr w:type="spellStart"/>
+            <w:r>
+              <w:t>showPoints</w:t>
+            </w:r>
+            <w:proofErr w:type="spellEnd"/>
+            <w:r>
+              <w:t>(</w:t>
+            </w:r>
+            <w:proofErr w:type="spellStart"/>
+            <w:r>
+              <w:t>list</w:t>
             </w:r>
             <w:r>
               <w:t>aVacia</w:t>
             </w:r>
+            <w:proofErr w:type="spellEnd"/>
             <w:r>
               <w:t>)</w:t>
             </w:r>
@@ -1331,7 +1960,7 @@
     </w:p>
     <w:tbl>
       <w:tblPr>
-        <w:tblStyle w:val="Tablaconcuadrcula"/>
+        <w:tblStyle w:val="TableGrid"/>
         <w:tblW w:w="0" w:type="auto"/>
         <w:tblLook w:val="04A0" w:firstRow="1" w:lastRow="0" w:firstColumn="1" w:lastColumn="0" w:noHBand="0" w:noVBand="1"/>
       </w:tblPr>
@@ -1412,7 +2041,7 @@
           </w:tcPr>
           <w:p>
             <w:r>
-              <w:t>0</w:t>
+              <w:t>1</w:t>
             </w:r>
           </w:p>
         </w:tc>
@@ -1474,7 +2103,7 @@
           </w:tcPr>
           <w:p>
             <w:r>
-              <w:t>1</w:t>
+              <w:t>2</w:t>
             </w:r>
           </w:p>
         </w:tc>
@@ -1539,7 +2168,7 @@
           </w:tcPr>
           <w:p>
             <w:r>
-              <w:t>2</w:t>
+              <w:t>3</w:t>
             </w:r>
           </w:p>
         </w:tc>
@@ -1603,7 +2232,7 @@
     </w:p>
     <w:tbl>
       <w:tblPr>
-        <w:tblStyle w:val="Tablaconcuadrcula"/>
+        <w:tblStyle w:val="TableGrid"/>
         <w:tblW w:w="0" w:type="auto"/>
         <w:tblLook w:val="04A0" w:firstRow="1" w:lastRow="0" w:firstColumn="1" w:lastColumn="0" w:noHBand="0" w:noVBand="1"/>
       </w:tblPr>
@@ -1679,6 +2308,261 @@
       </w:tr>
     </w:tbl>
     <w:p/>
+    <w:p/>
+    <w:p/>
+    <w:p/>
+    <w:p/>
+    <w:p>
+      <w:pPr>
+        <w:rPr>
+          <w:b/>
+          <w:bCs/>
+          <w:u w:val="single"/>
+        </w:rPr>
+      </w:pPr>
+      <w:r>
+        <w:rPr>
+          <w:b/>
+          <w:bCs/>
+          <w:u w:val="single"/>
+        </w:rPr>
+        <w:t>REPORTE FINAL. (Miguel Monje Velarde)</w:t>
+      </w:r>
+    </w:p>
+    <w:p>
+      <w:pPr>
+        <w:rPr>
+          <w:b/>
+          <w:bCs/>
+        </w:rPr>
+      </w:pPr>
+      <w:r>
+        <w:rPr>
+          <w:b/>
+          <w:bCs/>
+        </w:rPr>
+        <w:t>Pruebas UI:</w:t>
+      </w:r>
+    </w:p>
+    <w:p>
+      <w:pPr>
+        <w:ind w:firstLine="708"/>
+        <w:rPr>
+          <w:b/>
+          <w:bCs/>
+        </w:rPr>
+      </w:pPr>
+      <w:r>
+        <w:rPr>
+          <w:b/>
+          <w:bCs/>
+        </w:rPr>
+        <w:t>UIT.1</w:t>
+      </w:r>
+    </w:p>
+    <w:p>
+      <w:r>
+        <w:t xml:space="preserve">En la ejecución de las pruebas se ha detectado que no estaba implementado el </w:t>
+      </w:r>
+      <w:proofErr w:type="spellStart"/>
+      <w:r>
+        <w:t>toast</w:t>
+      </w:r>
+      <w:proofErr w:type="spellEnd"/>
+      <w:r>
+        <w:t xml:space="preserve"> para avisar al usuario de la eliminación del punto de interés. Una vez corregido el problema la prueba ha pasado satisfactoriamente.</w:t>
+      </w:r>
+    </w:p>
+    <w:p>
+      <w:pPr>
+        <w:rPr>
+          <w:b/>
+          <w:bCs/>
+        </w:rPr>
+      </w:pPr>
+      <w:r>
+        <w:rPr>
+          <w:b/>
+          <w:bCs/>
+        </w:rPr>
+        <w:t>Pruebas Unitarias:</w:t>
+      </w:r>
+    </w:p>
+    <w:p>
+      <w:pPr>
+        <w:rPr>
+          <w:b/>
+          <w:bCs/>
+          <w:lang w:val="en-US"/>
+        </w:rPr>
+      </w:pPr>
+      <w:r>
+        <w:rPr>
+          <w:b/>
+          <w:bCs/>
+        </w:rPr>
+        <w:tab/>
+      </w:r>
+      <w:proofErr w:type="spellStart"/>
+      <w:r>
+        <w:rPr>
+          <w:b/>
+          <w:bCs/>
+          <w:lang w:val="en-US"/>
+        </w:rPr>
+        <w:t>Método</w:t>
+      </w:r>
+      <w:proofErr w:type="spellEnd"/>
+      <w:r>
+        <w:rPr>
+          <w:b/>
+          <w:bCs/>
+          <w:lang w:val="en-US"/>
+        </w:rPr>
+        <w:t xml:space="preserve"> </w:t>
+      </w:r>
+      <w:proofErr w:type="spellStart"/>
+      <w:r>
+        <w:rPr>
+          <w:b/>
+          <w:bCs/>
+        </w:rPr>
+        <w:t>onConfirmDeletionClicked</w:t>
+      </w:r>
+      <w:proofErr w:type="spellEnd"/>
+      <w:r>
+        <w:rPr>
+          <w:b/>
+          <w:bCs/>
+        </w:rPr>
+        <w:t xml:space="preserve"> (</w:t>
+      </w:r>
+      <w:proofErr w:type="spellStart"/>
+      <w:r>
+        <w:rPr>
+          <w:b/>
+          <w:bCs/>
+        </w:rPr>
+        <w:t>idSelectedPoint</w:t>
+      </w:r>
+      <w:proofErr w:type="spellEnd"/>
+      <w:r>
+        <w:rPr>
+          <w:b/>
+          <w:bCs/>
+        </w:rPr>
+        <w:t xml:space="preserve">: </w:t>
+      </w:r>
+      <w:proofErr w:type="spellStart"/>
+      <w:r>
+        <w:rPr>
+          <w:b/>
+          <w:bCs/>
+        </w:rPr>
+        <w:t>int</w:t>
+      </w:r>
+      <w:proofErr w:type="spellEnd"/>
+      <w:proofErr w:type="gramStart"/>
+      <w:r>
+        <w:rPr>
+          <w:b/>
+          <w:bCs/>
+        </w:rPr>
+        <w:t>) :</w:t>
+      </w:r>
+      <w:proofErr w:type="gramEnd"/>
+      <w:r>
+        <w:rPr>
+          <w:b/>
+          <w:bCs/>
+        </w:rPr>
+        <w:t xml:space="preserve"> </w:t>
+      </w:r>
+      <w:proofErr w:type="spellStart"/>
+      <w:r>
+        <w:rPr>
+          <w:b/>
+          <w:bCs/>
+        </w:rPr>
+        <w:t>void</w:t>
+      </w:r>
+      <w:proofErr w:type="spellEnd"/>
+      <w:r>
+        <w:rPr>
+          <w:b/>
+          <w:bCs/>
+          <w:lang w:val="en-US"/>
+        </w:rPr>
+        <w:t xml:space="preserve"> </w:t>
+      </w:r>
+    </w:p>
+    <w:p>
+      <w:r>
+        <w:t xml:space="preserve">Durante la implementación de las pruebas se ha echado en falta un caso para la opción de que se proporcione un id valido pero al eliminar de error en la base de datos se ha implementado el nuevo caso y también se ha tenido que implementar esta funcionalidad en el código ya que no estaba implementado. Una vez terminado los </w:t>
+      </w:r>
+      <w:proofErr w:type="spellStart"/>
+      <w:r>
+        <w:t>tests</w:t>
+      </w:r>
+      <w:proofErr w:type="spellEnd"/>
+      <w:r>
+        <w:t xml:space="preserve"> se han pasado satisfactoriamente.</w:t>
+      </w:r>
+    </w:p>
+    <w:p>
+      <w:pPr>
+        <w:rPr>
+          <w:b/>
+          <w:bCs/>
+        </w:rPr>
+      </w:pPr>
+      <w:r>
+        <w:rPr>
+          <w:b/>
+          <w:bCs/>
+        </w:rPr>
+        <w:tab/>
+        <w:t xml:space="preserve">Método </w:t>
+      </w:r>
+      <w:proofErr w:type="gramStart"/>
+      <w:r>
+        <w:rPr>
+          <w:b/>
+          <w:bCs/>
+        </w:rPr>
+        <w:t>load(</w:t>
+      </w:r>
+      <w:proofErr w:type="gramEnd"/>
+      <w:r>
+        <w:rPr>
+          <w:b/>
+          <w:bCs/>
+        </w:rPr>
+        <w:t>)</w:t>
+      </w:r>
+    </w:p>
+    <w:p>
+      <w:r>
+        <w:t xml:space="preserve">Una vez implementados los </w:t>
+      </w:r>
+      <w:proofErr w:type="spellStart"/>
+      <w:r>
+        <w:t>tests</w:t>
+      </w:r>
+      <w:proofErr w:type="spellEnd"/>
+      <w:r>
+        <w:t xml:space="preserve"> han pasado satisfactoriamente sin encontrar problemas aparentes el código.</w:t>
+      </w:r>
+    </w:p>
+    <w:p/>
+    <w:p>
+      <w:pPr>
+        <w:rPr>
+          <w:b/>
+          <w:bCs/>
+        </w:rPr>
+      </w:pPr>
+    </w:p>
     <w:p>
       <w:pPr>
         <w:rPr>
@@ -2333,13 +3217,13 @@
   <w:style w:type="paragraph" w:default="1" w:styleId="Normal">
     <w:name w:val="Normal"/>
     <w:qFormat/>
-    <w:rsid w:val="00052A7B"/>
+    <w:rsid w:val="00E82368"/>
   </w:style>
-  <w:style w:type="paragraph" w:styleId="Ttulo1">
+  <w:style w:type="paragraph" w:styleId="Heading1">
     <w:name w:val="heading 1"/>
     <w:basedOn w:val="Normal"/>
     <w:next w:val="Normal"/>
-    <w:link w:val="Ttulo1Car"/>
+    <w:link w:val="Heading1Char"/>
     <w:uiPriority w:val="9"/>
     <w:qFormat/>
     <w:rsid w:val="007A0299"/>
@@ -2356,11 +3240,11 @@
       <w:szCs w:val="40"/>
     </w:rPr>
   </w:style>
-  <w:style w:type="paragraph" w:styleId="Ttulo2">
+  <w:style w:type="paragraph" w:styleId="Heading2">
     <w:name w:val="heading 2"/>
     <w:basedOn w:val="Normal"/>
     <w:next w:val="Normal"/>
-    <w:link w:val="Ttulo2Car"/>
+    <w:link w:val="Heading2Char"/>
     <w:uiPriority w:val="9"/>
     <w:semiHidden/>
     <w:unhideWhenUsed/>
@@ -2379,11 +3263,11 @@
       <w:szCs w:val="32"/>
     </w:rPr>
   </w:style>
-  <w:style w:type="paragraph" w:styleId="Ttulo3">
+  <w:style w:type="paragraph" w:styleId="Heading3">
     <w:name w:val="heading 3"/>
     <w:basedOn w:val="Normal"/>
     <w:next w:val="Normal"/>
-    <w:link w:val="Ttulo3Car"/>
+    <w:link w:val="Heading3Char"/>
     <w:uiPriority w:val="9"/>
     <w:semiHidden/>
     <w:unhideWhenUsed/>
@@ -2402,11 +3286,11 @@
       <w:szCs w:val="28"/>
     </w:rPr>
   </w:style>
-  <w:style w:type="paragraph" w:styleId="Ttulo4">
+  <w:style w:type="paragraph" w:styleId="Heading4">
     <w:name w:val="heading 4"/>
     <w:basedOn w:val="Normal"/>
     <w:next w:val="Normal"/>
-    <w:link w:val="Ttulo4Car"/>
+    <w:link w:val="Heading4Char"/>
     <w:uiPriority w:val="9"/>
     <w:semiHidden/>
     <w:unhideWhenUsed/>
@@ -2425,11 +3309,11 @@
       <w:color w:val="0F4761" w:themeColor="accent1" w:themeShade="BF"/>
     </w:rPr>
   </w:style>
-  <w:style w:type="paragraph" w:styleId="Ttulo5">
+  <w:style w:type="paragraph" w:styleId="Heading5">
     <w:name w:val="heading 5"/>
     <w:basedOn w:val="Normal"/>
     <w:next w:val="Normal"/>
-    <w:link w:val="Ttulo5Car"/>
+    <w:link w:val="Heading5Char"/>
     <w:uiPriority w:val="9"/>
     <w:semiHidden/>
     <w:unhideWhenUsed/>
@@ -2446,11 +3330,11 @@
       <w:color w:val="0F4761" w:themeColor="accent1" w:themeShade="BF"/>
     </w:rPr>
   </w:style>
-  <w:style w:type="paragraph" w:styleId="Ttulo6">
+  <w:style w:type="paragraph" w:styleId="Heading6">
     <w:name w:val="heading 6"/>
     <w:basedOn w:val="Normal"/>
     <w:next w:val="Normal"/>
-    <w:link w:val="Ttulo6Car"/>
+    <w:link w:val="Heading6Char"/>
     <w:uiPriority w:val="9"/>
     <w:semiHidden/>
     <w:unhideWhenUsed/>
@@ -2469,11 +3353,11 @@
       <w:color w:val="595959" w:themeColor="text1" w:themeTint="A6"/>
     </w:rPr>
   </w:style>
-  <w:style w:type="paragraph" w:styleId="Ttulo7">
+  <w:style w:type="paragraph" w:styleId="Heading7">
     <w:name w:val="heading 7"/>
     <w:basedOn w:val="Normal"/>
     <w:next w:val="Normal"/>
-    <w:link w:val="Ttulo7Car"/>
+    <w:link w:val="Heading7Char"/>
     <w:uiPriority w:val="9"/>
     <w:semiHidden/>
     <w:unhideWhenUsed/>
@@ -2490,11 +3374,11 @@
       <w:color w:val="595959" w:themeColor="text1" w:themeTint="A6"/>
     </w:rPr>
   </w:style>
-  <w:style w:type="paragraph" w:styleId="Ttulo8">
+  <w:style w:type="paragraph" w:styleId="Heading8">
     <w:name w:val="heading 8"/>
     <w:basedOn w:val="Normal"/>
     <w:next w:val="Normal"/>
-    <w:link w:val="Ttulo8Car"/>
+    <w:link w:val="Heading8Char"/>
     <w:uiPriority w:val="9"/>
     <w:semiHidden/>
     <w:unhideWhenUsed/>
@@ -2513,11 +3397,11 @@
       <w:color w:val="272727" w:themeColor="text1" w:themeTint="D8"/>
     </w:rPr>
   </w:style>
-  <w:style w:type="paragraph" w:styleId="Ttulo9">
+  <w:style w:type="paragraph" w:styleId="Heading9">
     <w:name w:val="heading 9"/>
     <w:basedOn w:val="Normal"/>
     <w:next w:val="Normal"/>
-    <w:link w:val="Ttulo9Car"/>
+    <w:link w:val="Heading9Char"/>
     <w:uiPriority w:val="9"/>
     <w:semiHidden/>
     <w:unhideWhenUsed/>
@@ -2534,13 +3418,13 @@
       <w:color w:val="272727" w:themeColor="text1" w:themeTint="D8"/>
     </w:rPr>
   </w:style>
-  <w:style w:type="character" w:default="1" w:styleId="Fuentedeprrafopredeter">
+  <w:style w:type="character" w:default="1" w:styleId="DefaultParagraphFont">
     <w:name w:val="Default Paragraph Font"/>
     <w:uiPriority w:val="1"/>
     <w:semiHidden/>
     <w:unhideWhenUsed/>
   </w:style>
-  <w:style w:type="table" w:default="1" w:styleId="Tablanormal">
+  <w:style w:type="table" w:default="1" w:styleId="TableNormal">
     <w:name w:val="Normal Table"/>
     <w:uiPriority w:val="99"/>
     <w:semiHidden/>
@@ -2555,16 +3439,16 @@
       </w:tblCellMar>
     </w:tblPr>
   </w:style>
-  <w:style w:type="numbering" w:default="1" w:styleId="Sinlista">
+  <w:style w:type="numbering" w:default="1" w:styleId="NoList">
     <w:name w:val="No List"/>
     <w:uiPriority w:val="99"/>
     <w:semiHidden/>
     <w:unhideWhenUsed/>
   </w:style>
-  <w:style w:type="character" w:customStyle="1" w:styleId="Ttulo1Car">
-    <w:name w:val="Título 1 Car"/>
-    <w:basedOn w:val="Fuentedeprrafopredeter"/>
-    <w:link w:val="Ttulo1"/>
+  <w:style w:type="character" w:customStyle="1" w:styleId="Heading1Char">
+    <w:name w:val="Heading 1 Char"/>
+    <w:basedOn w:val="DefaultParagraphFont"/>
+    <w:link w:val="Heading1"/>
     <w:uiPriority w:val="9"/>
     <w:rsid w:val="007A0299"/>
     <w:rPr>
@@ -2574,10 +3458,10 @@
       <w:szCs w:val="40"/>
     </w:rPr>
   </w:style>
-  <w:style w:type="character" w:customStyle="1" w:styleId="Ttulo2Car">
-    <w:name w:val="Título 2 Car"/>
-    <w:basedOn w:val="Fuentedeprrafopredeter"/>
-    <w:link w:val="Ttulo2"/>
+  <w:style w:type="character" w:customStyle="1" w:styleId="Heading2Char">
+    <w:name w:val="Heading 2 Char"/>
+    <w:basedOn w:val="DefaultParagraphFont"/>
+    <w:link w:val="Heading2"/>
     <w:uiPriority w:val="9"/>
     <w:semiHidden/>
     <w:rsid w:val="007A0299"/>
@@ -2588,10 +3472,10 @@
       <w:szCs w:val="32"/>
     </w:rPr>
   </w:style>
-  <w:style w:type="character" w:customStyle="1" w:styleId="Ttulo3Car">
-    <w:name w:val="Título 3 Car"/>
-    <w:basedOn w:val="Fuentedeprrafopredeter"/>
-    <w:link w:val="Ttulo3"/>
+  <w:style w:type="character" w:customStyle="1" w:styleId="Heading3Char">
+    <w:name w:val="Heading 3 Char"/>
+    <w:basedOn w:val="DefaultParagraphFont"/>
+    <w:link w:val="Heading3"/>
     <w:uiPriority w:val="9"/>
     <w:semiHidden/>
     <w:rsid w:val="007A0299"/>
@@ -2602,10 +3486,10 @@
       <w:szCs w:val="28"/>
     </w:rPr>
   </w:style>
-  <w:style w:type="character" w:customStyle="1" w:styleId="Ttulo4Car">
-    <w:name w:val="Título 4 Car"/>
-    <w:basedOn w:val="Fuentedeprrafopredeter"/>
-    <w:link w:val="Ttulo4"/>
+  <w:style w:type="character" w:customStyle="1" w:styleId="Heading4Char">
+    <w:name w:val="Heading 4 Char"/>
+    <w:basedOn w:val="DefaultParagraphFont"/>
+    <w:link w:val="Heading4"/>
     <w:uiPriority w:val="9"/>
     <w:semiHidden/>
     <w:rsid w:val="007A0299"/>
@@ -2616,10 +3500,10 @@
       <w:color w:val="0F4761" w:themeColor="accent1" w:themeShade="BF"/>
     </w:rPr>
   </w:style>
-  <w:style w:type="character" w:customStyle="1" w:styleId="Ttulo5Car">
-    <w:name w:val="Título 5 Car"/>
-    <w:basedOn w:val="Fuentedeprrafopredeter"/>
-    <w:link w:val="Ttulo5"/>
+  <w:style w:type="character" w:customStyle="1" w:styleId="Heading5Char">
+    <w:name w:val="Heading 5 Char"/>
+    <w:basedOn w:val="DefaultParagraphFont"/>
+    <w:link w:val="Heading5"/>
     <w:uiPriority w:val="9"/>
     <w:semiHidden/>
     <w:rsid w:val="007A0299"/>
@@ -2628,10 +3512,10 @@
       <w:color w:val="0F4761" w:themeColor="accent1" w:themeShade="BF"/>
     </w:rPr>
   </w:style>
-  <w:style w:type="character" w:customStyle="1" w:styleId="Ttulo6Car">
-    <w:name w:val="Título 6 Car"/>
-    <w:basedOn w:val="Fuentedeprrafopredeter"/>
-    <w:link w:val="Ttulo6"/>
+  <w:style w:type="character" w:customStyle="1" w:styleId="Heading6Char">
+    <w:name w:val="Heading 6 Char"/>
+    <w:basedOn w:val="DefaultParagraphFont"/>
+    <w:link w:val="Heading6"/>
     <w:uiPriority w:val="9"/>
     <w:semiHidden/>
     <w:rsid w:val="007A0299"/>
@@ -2642,10 +3526,10 @@
       <w:color w:val="595959" w:themeColor="text1" w:themeTint="A6"/>
     </w:rPr>
   </w:style>
-  <w:style w:type="character" w:customStyle="1" w:styleId="Ttulo7Car">
-    <w:name w:val="Título 7 Car"/>
-    <w:basedOn w:val="Fuentedeprrafopredeter"/>
-    <w:link w:val="Ttulo7"/>
+  <w:style w:type="character" w:customStyle="1" w:styleId="Heading7Char">
+    <w:name w:val="Heading 7 Char"/>
+    <w:basedOn w:val="DefaultParagraphFont"/>
+    <w:link w:val="Heading7"/>
     <w:uiPriority w:val="9"/>
     <w:semiHidden/>
     <w:rsid w:val="007A0299"/>
@@ -2654,10 +3538,10 @@
       <w:color w:val="595959" w:themeColor="text1" w:themeTint="A6"/>
     </w:rPr>
   </w:style>
-  <w:style w:type="character" w:customStyle="1" w:styleId="Ttulo8Car">
-    <w:name w:val="Título 8 Car"/>
-    <w:basedOn w:val="Fuentedeprrafopredeter"/>
-    <w:link w:val="Ttulo8"/>
+  <w:style w:type="character" w:customStyle="1" w:styleId="Heading8Char">
+    <w:name w:val="Heading 8 Char"/>
+    <w:basedOn w:val="DefaultParagraphFont"/>
+    <w:link w:val="Heading8"/>
     <w:uiPriority w:val="9"/>
     <w:semiHidden/>
     <w:rsid w:val="007A0299"/>
@@ -2668,10 +3552,10 @@
       <w:color w:val="272727" w:themeColor="text1" w:themeTint="D8"/>
     </w:rPr>
   </w:style>
-  <w:style w:type="character" w:customStyle="1" w:styleId="Ttulo9Car">
-    <w:name w:val="Título 9 Car"/>
-    <w:basedOn w:val="Fuentedeprrafopredeter"/>
-    <w:link w:val="Ttulo9"/>
+  <w:style w:type="character" w:customStyle="1" w:styleId="Heading9Char">
+    <w:name w:val="Heading 9 Char"/>
+    <w:basedOn w:val="DefaultParagraphFont"/>
+    <w:link w:val="Heading9"/>
     <w:uiPriority w:val="9"/>
     <w:semiHidden/>
     <w:rsid w:val="007A0299"/>
@@ -2680,11 +3564,11 @@
       <w:color w:val="272727" w:themeColor="text1" w:themeTint="D8"/>
     </w:rPr>
   </w:style>
-  <w:style w:type="paragraph" w:styleId="Ttulo">
+  <w:style w:type="paragraph" w:styleId="Title">
     <w:name w:val="Title"/>
     <w:basedOn w:val="Normal"/>
     <w:next w:val="Normal"/>
-    <w:link w:val="TtuloCar"/>
+    <w:link w:val="TitleChar"/>
     <w:uiPriority w:val="10"/>
     <w:qFormat/>
     <w:rsid w:val="007A0299"/>
@@ -2700,10 +3584,10 @@
       <w:szCs w:val="56"/>
     </w:rPr>
   </w:style>
-  <w:style w:type="character" w:customStyle="1" w:styleId="TtuloCar">
-    <w:name w:val="Título Car"/>
-    <w:basedOn w:val="Fuentedeprrafopredeter"/>
-    <w:link w:val="Ttulo"/>
+  <w:style w:type="character" w:customStyle="1" w:styleId="TitleChar">
+    <w:name w:val="Title Char"/>
+    <w:basedOn w:val="DefaultParagraphFont"/>
+    <w:link w:val="Title"/>
     <w:uiPriority w:val="10"/>
     <w:rsid w:val="007A0299"/>
     <w:rPr>
@@ -2714,11 +3598,11 @@
       <w:szCs w:val="56"/>
     </w:rPr>
   </w:style>
-  <w:style w:type="paragraph" w:styleId="Subttulo">
+  <w:style w:type="paragraph" w:styleId="Subtitle">
     <w:name w:val="Subtitle"/>
     <w:basedOn w:val="Normal"/>
     <w:next w:val="Normal"/>
-    <w:link w:val="SubttuloCar"/>
+    <w:link w:val="SubtitleChar"/>
     <w:uiPriority w:val="11"/>
     <w:qFormat/>
     <w:rsid w:val="007A0299"/>
@@ -2735,10 +3619,10 @@
       <w:szCs w:val="28"/>
     </w:rPr>
   </w:style>
-  <w:style w:type="character" w:customStyle="1" w:styleId="SubttuloCar">
-    <w:name w:val="Subtítulo Car"/>
-    <w:basedOn w:val="Fuentedeprrafopredeter"/>
-    <w:link w:val="Subttulo"/>
+  <w:style w:type="character" w:customStyle="1" w:styleId="SubtitleChar">
+    <w:name w:val="Subtitle Char"/>
+    <w:basedOn w:val="DefaultParagraphFont"/>
+    <w:link w:val="Subtitle"/>
     <w:uiPriority w:val="11"/>
     <w:rsid w:val="007A0299"/>
     <w:rPr>
@@ -2749,11 +3633,11 @@
       <w:szCs w:val="28"/>
     </w:rPr>
   </w:style>
-  <w:style w:type="paragraph" w:styleId="Cita">
+  <w:style w:type="paragraph" w:styleId="Quote">
     <w:name w:val="Quote"/>
     <w:basedOn w:val="Normal"/>
     <w:next w:val="Normal"/>
-    <w:link w:val="CitaCar"/>
+    <w:link w:val="QuoteChar"/>
     <w:uiPriority w:val="29"/>
     <w:qFormat/>
     <w:rsid w:val="007A0299"/>
@@ -2767,10 +3651,10 @@
       <w:color w:val="404040" w:themeColor="text1" w:themeTint="BF"/>
     </w:rPr>
   </w:style>
-  <w:style w:type="character" w:customStyle="1" w:styleId="CitaCar">
-    <w:name w:val="Cita Car"/>
-    <w:basedOn w:val="Fuentedeprrafopredeter"/>
-    <w:link w:val="Cita"/>
+  <w:style w:type="character" w:customStyle="1" w:styleId="QuoteChar">
+    <w:name w:val="Quote Char"/>
+    <w:basedOn w:val="DefaultParagraphFont"/>
+    <w:link w:val="Quote"/>
     <w:uiPriority w:val="29"/>
     <w:rsid w:val="007A0299"/>
     <w:rPr>
@@ -2779,7 +3663,7 @@
       <w:color w:val="404040" w:themeColor="text1" w:themeTint="BF"/>
     </w:rPr>
   </w:style>
-  <w:style w:type="paragraph" w:styleId="Prrafodelista">
+  <w:style w:type="paragraph" w:styleId="ListParagraph">
     <w:name w:val="List Paragraph"/>
     <w:basedOn w:val="Normal"/>
     <w:uiPriority w:val="34"/>
@@ -2790,9 +3674,9 @@
       <w:contextualSpacing/>
     </w:pPr>
   </w:style>
-  <w:style w:type="character" w:styleId="nfasisintenso">
+  <w:style w:type="character" w:styleId="IntenseEmphasis">
     <w:name w:val="Intense Emphasis"/>
-    <w:basedOn w:val="Fuentedeprrafopredeter"/>
+    <w:basedOn w:val="DefaultParagraphFont"/>
     <w:uiPriority w:val="21"/>
     <w:qFormat/>
     <w:rsid w:val="007A0299"/>
@@ -2802,11 +3686,11 @@
       <w:color w:val="0F4761" w:themeColor="accent1" w:themeShade="BF"/>
     </w:rPr>
   </w:style>
-  <w:style w:type="paragraph" w:styleId="Citadestacada">
+  <w:style w:type="paragraph" w:styleId="IntenseQuote">
     <w:name w:val="Intense Quote"/>
     <w:basedOn w:val="Normal"/>
     <w:next w:val="Normal"/>
-    <w:link w:val="CitadestacadaCar"/>
+    <w:link w:val="IntenseQuoteChar"/>
     <w:uiPriority w:val="30"/>
     <w:qFormat/>
     <w:rsid w:val="007A0299"/>
@@ -2825,10 +3709,10 @@
       <w:color w:val="0F4761" w:themeColor="accent1" w:themeShade="BF"/>
     </w:rPr>
   </w:style>
-  <w:style w:type="character" w:customStyle="1" w:styleId="CitadestacadaCar">
-    <w:name w:val="Cita destacada Car"/>
-    <w:basedOn w:val="Fuentedeprrafopredeter"/>
-    <w:link w:val="Citadestacada"/>
+  <w:style w:type="character" w:customStyle="1" w:styleId="IntenseQuoteChar">
+    <w:name w:val="Intense Quote Char"/>
+    <w:basedOn w:val="DefaultParagraphFont"/>
+    <w:link w:val="IntenseQuote"/>
     <w:uiPriority w:val="30"/>
     <w:rsid w:val="007A0299"/>
     <w:rPr>
@@ -2837,9 +3721,9 @@
       <w:color w:val="0F4761" w:themeColor="accent1" w:themeShade="BF"/>
     </w:rPr>
   </w:style>
-  <w:style w:type="character" w:styleId="Referenciaintensa">
+  <w:style w:type="character" w:styleId="IntenseReference">
     <w:name w:val="Intense Reference"/>
-    <w:basedOn w:val="Fuentedeprrafopredeter"/>
+    <w:basedOn w:val="DefaultParagraphFont"/>
     <w:uiPriority w:val="32"/>
     <w:qFormat/>
     <w:rsid w:val="007A0299"/>
@@ -2851,9 +3735,9 @@
       <w:spacing w:val="5"/>
     </w:rPr>
   </w:style>
-  <w:style w:type="table" w:styleId="Tablaconcuadrcula">
+  <w:style w:type="table" w:styleId="TableGrid">
     <w:name w:val="Table Grid"/>
-    <w:basedOn w:val="Tablanormal"/>
+    <w:basedOn w:val="TableNormal"/>
     <w:uiPriority w:val="39"/>
     <w:rsid w:val="0086120E"/>
     <w:pPr>
@@ -2870,10 +3754,10 @@
       </w:tblBorders>
     </w:tblPr>
   </w:style>
-  <w:style w:type="paragraph" w:styleId="HTMLconformatoprevio">
+  <w:style w:type="paragraph" w:styleId="HTMLPreformatted">
     <w:name w:val="HTML Preformatted"/>
     <w:basedOn w:val="Normal"/>
-    <w:link w:val="HTMLconformatoprevioCar"/>
+    <w:link w:val="HTMLPreformattedChar"/>
     <w:uiPriority w:val="99"/>
     <w:semiHidden/>
     <w:unhideWhenUsed/>
@@ -2887,10 +3771,10 @@
       <w:szCs w:val="20"/>
     </w:rPr>
   </w:style>
-  <w:style w:type="character" w:customStyle="1" w:styleId="HTMLconformatoprevioCar">
-    <w:name w:val="HTML con formato previo Car"/>
-    <w:basedOn w:val="Fuentedeprrafopredeter"/>
-    <w:link w:val="HTMLconformatoprevio"/>
+  <w:style w:type="character" w:customStyle="1" w:styleId="HTMLPreformattedChar">
+    <w:name w:val="HTML Preformatted Char"/>
+    <w:basedOn w:val="DefaultParagraphFont"/>
+    <w:link w:val="HTMLPreformatted"/>
     <w:uiPriority w:val="99"/>
     <w:semiHidden/>
     <w:rsid w:val="005436CB"/>

</xml_diff>